<commit_message>
daftar isi & daftar lain2
</commit_message>
<xml_diff>
--- a/Laporan KKP.docx
+++ b/Laporan KKP.docx
@@ -54,7 +54,7 @@
                     <pic:cNvPicPr/>
                   </pic:nvPicPr>
                   <pic:blipFill>
-                    <a:blip r:embed="rId7" cstate="print"/>
+                    <a:blip r:embed="rId8" cstate="print"/>
                     <a:stretch>
                       <a:fillRect/>
                     </a:stretch>
@@ -588,25 +588,41 @@
     </w:p>
     <w:p>
       <w:pPr>
-        <w:spacing w:line="480" w:lineRule="auto"/>
+        <w:pStyle w:val="Heading1"/>
         <w:jc w:val="center"/>
         <w:rPr>
           <w:rFonts w:ascii="Times New Roman" w:hAnsi="Times New Roman" w:cs="Times New Roman"/>
           <w:b/>
-          <w:sz w:val="24"/>
-          <w:szCs w:val="24"/>
-        </w:rPr>
-      </w:pPr>
-      <w:r>
-        <w:rPr>
-          <w:rFonts w:ascii="Times New Roman" w:hAnsi="Times New Roman" w:cs="Times New Roman"/>
-          <w:b/>
+          <w:color w:val="auto"/>
+          <w:sz w:val="24"/>
+          <w:szCs w:val="24"/>
+        </w:rPr>
+      </w:pPr>
+      <w:bookmarkStart w:id="0" w:name="_Toc139915814"/>
+      <w:r>
+        <w:rPr>
+          <w:rFonts w:ascii="Times New Roman" w:hAnsi="Times New Roman" w:cs="Times New Roman"/>
+          <w:b/>
+          <w:color w:val="auto"/>
           <w:sz w:val="28"/>
           <w:szCs w:val="28"/>
         </w:rPr>
         <w:lastRenderedPageBreak/>
         <w:t>KATA PENGANTAR</w:t>
       </w:r>
+      <w:bookmarkEnd w:id="0"/>
+    </w:p>
+    <w:p>
+      <w:pPr>
+        <w:spacing w:line="480" w:lineRule="auto"/>
+        <w:ind w:firstLine="720"/>
+        <w:jc w:val="both"/>
+        <w:rPr>
+          <w:rFonts w:ascii="Times New Roman" w:hAnsi="Times New Roman" w:cs="Times New Roman"/>
+          <w:sz w:val="24"/>
+          <w:szCs w:val="24"/>
+        </w:rPr>
+      </w:pPr>
     </w:p>
     <w:p>
       <w:pPr>
@@ -815,15 +831,7 @@
           <w:sz w:val="24"/>
           <w:szCs w:val="24"/>
         </w:rPr>
-        <w:t xml:space="preserve">Teknik Informatika </w:t>
-      </w:r>
-      <w:r>
-        <w:rPr>
-          <w:rFonts w:ascii="Times New Roman" w:hAnsi="Times New Roman" w:cs="Times New Roman"/>
-          <w:sz w:val="24"/>
-          <w:szCs w:val="24"/>
-        </w:rPr>
-        <w:t>Universitas Indraprasta PGRI Jakarta.</w:t>
+        <w:t>Teknik Informatika Universitas Indraprasta PGRI Jakarta.</w:t>
       </w:r>
     </w:p>
     <w:p>
@@ -889,15 +897,7 @@
           <w:sz w:val="24"/>
           <w:szCs w:val="24"/>
         </w:rPr>
-        <w:t xml:space="preserve">Ir. H. Soepardi Harris, M.T. selaku Dekan FTIK </w:t>
-      </w:r>
-      <w:r>
-        <w:rPr>
-          <w:rFonts w:ascii="Times New Roman" w:hAnsi="Times New Roman" w:cs="Times New Roman"/>
-          <w:sz w:val="24"/>
-          <w:szCs w:val="24"/>
-        </w:rPr>
-        <w:t>Universitas Indraprasta PGRI Jakarta.</w:t>
+        <w:t>Ir. H. Soepardi Harris, M.T. selaku Dekan FTIK Universitas Indraprasta PGRI Jakarta.</w:t>
       </w:r>
     </w:p>
     <w:p>
@@ -922,15 +922,7 @@
           <w:sz w:val="24"/>
           <w:szCs w:val="24"/>
         </w:rPr>
-        <w:t xml:space="preserve">Dosen Teknik Informatika </w:t>
-      </w:r>
-      <w:r>
-        <w:rPr>
-          <w:rFonts w:ascii="Times New Roman" w:hAnsi="Times New Roman" w:cs="Times New Roman"/>
-          <w:sz w:val="24"/>
-          <w:szCs w:val="24"/>
-        </w:rPr>
-        <w:t>Universitas Indraprasta PGRI Jakarta.</w:t>
+        <w:t>Dosen Teknik Informatika Universitas Indraprasta PGRI Jakarta.</w:t>
       </w:r>
     </w:p>
     <w:p>
@@ -955,15 +947,7 @@
           <w:sz w:val="24"/>
           <w:szCs w:val="24"/>
         </w:rPr>
-        <w:t xml:space="preserve">Staf dan karyawan di lingkungan </w:t>
-      </w:r>
-      <w:r>
-        <w:rPr>
-          <w:rFonts w:ascii="Times New Roman" w:hAnsi="Times New Roman" w:cs="Times New Roman"/>
-          <w:sz w:val="24"/>
-          <w:szCs w:val="24"/>
-        </w:rPr>
-        <w:t>Universitas Indraprasta PGRI Jakarta.</w:t>
+        <w:t>Staf dan karyawan di lingkungan Universitas Indraprasta PGRI Jakarta.</w:t>
       </w:r>
     </w:p>
     <w:p>
@@ -1170,22 +1154,648 @@
     </w:p>
     <w:p>
       <w:pPr>
+        <w:pStyle w:val="Heading1"/>
+        <w:jc w:val="center"/>
+        <w:rPr>
+          <w:rFonts w:ascii="Times New Roman" w:hAnsi="Times New Roman" w:cs="Times New Roman"/>
+          <w:b/>
+          <w:sz w:val="24"/>
+          <w:szCs w:val="24"/>
+        </w:rPr>
+      </w:pPr>
+      <w:bookmarkStart w:id="1" w:name="_Toc139915815"/>
+      <w:r>
+        <w:rPr>
+          <w:rFonts w:ascii="Times New Roman" w:hAnsi="Times New Roman" w:cs="Times New Roman"/>
+          <w:b/>
+          <w:color w:val="auto"/>
+          <w:sz w:val="28"/>
+          <w:szCs w:val="28"/>
+        </w:rPr>
+        <w:lastRenderedPageBreak/>
+        <w:t>DAFTAR ISI</w:t>
+      </w:r>
+      <w:bookmarkEnd w:id="1"/>
+    </w:p>
+    <w:sdt>
+      <w:sdtPr>
+        <w:id w:val="1688402090"/>
+        <w:docPartObj>
+          <w:docPartGallery w:val="Table of Contents"/>
+          <w:docPartUnique/>
+        </w:docPartObj>
+      </w:sdtPr>
+      <w:sdtEndPr>
+        <w:rPr>
+          <w:rFonts w:asciiTheme="minorHAnsi" w:eastAsiaTheme="minorHAnsi" w:hAnsiTheme="minorHAnsi" w:cstheme="minorBidi"/>
+          <w:bCs/>
+          <w:noProof/>
+          <w:color w:val="auto"/>
+          <w:sz w:val="22"/>
+          <w:szCs w:val="22"/>
+        </w:rPr>
+      </w:sdtEndPr>
+      <w:sdtContent>
+        <w:p>
+          <w:pPr>
+            <w:pStyle w:val="TOCHeading"/>
+          </w:pPr>
+        </w:p>
+        <w:p>
+          <w:pPr>
+            <w:pStyle w:val="TOC1"/>
+            <w:rPr>
+              <w:rFonts w:asciiTheme="minorHAnsi" w:eastAsiaTheme="minorEastAsia" w:hAnsiTheme="minorHAnsi" w:cstheme="minorBidi"/>
+              <w:b w:val="0"/>
+            </w:rPr>
+          </w:pPr>
+          <w:r>
+            <w:rPr>
+              <w:b w:val="0"/>
+              <w:bCs/>
+            </w:rPr>
+            <w:fldChar w:fldCharType="begin"/>
+          </w:r>
+          <w:r>
+            <w:rPr>
+              <w:b w:val="0"/>
+              <w:bCs/>
+            </w:rPr>
+            <w:instrText xml:space="preserve"> TOC \o "1-3" \h \z \u </w:instrText>
+          </w:r>
+          <w:r>
+            <w:rPr>
+              <w:b w:val="0"/>
+              <w:bCs/>
+            </w:rPr>
+            <w:fldChar w:fldCharType="separate"/>
+          </w:r>
+          <w:hyperlink w:anchor="_Toc139915814" w:history="1">
+            <w:r>
+              <w:rPr>
+                <w:rStyle w:val="Hyperlink"/>
+                <w:b w:val="0"/>
+              </w:rPr>
+              <w:t>KATA PENGANTAR</w:t>
+            </w:r>
+            <w:r>
+              <w:rPr>
+                <w:b w:val="0"/>
+                <w:webHidden/>
+              </w:rPr>
+              <w:tab/>
+            </w:r>
+            <w:r>
+              <w:rPr>
+                <w:b w:val="0"/>
+                <w:webHidden/>
+              </w:rPr>
+              <w:fldChar w:fldCharType="begin"/>
+            </w:r>
+            <w:r>
+              <w:rPr>
+                <w:b w:val="0"/>
+                <w:webHidden/>
+              </w:rPr>
+              <w:instrText xml:space="preserve"> PAGEREF _Toc139915814 \h </w:instrText>
+            </w:r>
+            <w:r>
+              <w:rPr>
+                <w:b w:val="0"/>
+                <w:webHidden/>
+              </w:rPr>
+            </w:r>
+            <w:r>
+              <w:rPr>
+                <w:b w:val="0"/>
+                <w:webHidden/>
+              </w:rPr>
+              <w:fldChar w:fldCharType="separate"/>
+            </w:r>
+            <w:r>
+              <w:rPr>
+                <w:b w:val="0"/>
+                <w:webHidden/>
+              </w:rPr>
+              <w:t>i</w:t>
+            </w:r>
+            <w:r>
+              <w:rPr>
+                <w:b w:val="0"/>
+                <w:webHidden/>
+              </w:rPr>
+              <w:fldChar w:fldCharType="end"/>
+            </w:r>
+          </w:hyperlink>
+        </w:p>
+        <w:p>
+          <w:pPr>
+            <w:pStyle w:val="TOC1"/>
+            <w:rPr>
+              <w:rFonts w:asciiTheme="minorHAnsi" w:eastAsiaTheme="minorEastAsia" w:hAnsiTheme="minorHAnsi" w:cstheme="minorBidi"/>
+              <w:b w:val="0"/>
+            </w:rPr>
+          </w:pPr>
+          <w:hyperlink w:anchor="_Toc139915815" w:history="1">
+            <w:r>
+              <w:rPr>
+                <w:rStyle w:val="Hyperlink"/>
+                <w:b w:val="0"/>
+              </w:rPr>
+              <w:t>DAFTAR ISI</w:t>
+            </w:r>
+            <w:r>
+              <w:rPr>
+                <w:b w:val="0"/>
+                <w:webHidden/>
+              </w:rPr>
+              <w:tab/>
+            </w:r>
+            <w:r>
+              <w:rPr>
+                <w:b w:val="0"/>
+                <w:webHidden/>
+              </w:rPr>
+              <w:fldChar w:fldCharType="begin"/>
+            </w:r>
+            <w:r>
+              <w:rPr>
+                <w:b w:val="0"/>
+                <w:webHidden/>
+              </w:rPr>
+              <w:instrText xml:space="preserve"> PAGEREF _Toc139915815 \h </w:instrText>
+            </w:r>
+            <w:r>
+              <w:rPr>
+                <w:b w:val="0"/>
+                <w:webHidden/>
+              </w:rPr>
+            </w:r>
+            <w:r>
+              <w:rPr>
+                <w:b w:val="0"/>
+                <w:webHidden/>
+              </w:rPr>
+              <w:fldChar w:fldCharType="separate"/>
+            </w:r>
+            <w:r>
+              <w:rPr>
+                <w:b w:val="0"/>
+                <w:webHidden/>
+              </w:rPr>
+              <w:t>iii</w:t>
+            </w:r>
+            <w:r>
+              <w:rPr>
+                <w:b w:val="0"/>
+                <w:webHidden/>
+              </w:rPr>
+              <w:fldChar w:fldCharType="end"/>
+            </w:r>
+          </w:hyperlink>
+        </w:p>
+        <w:p>
+          <w:pPr>
+            <w:pStyle w:val="TOC1"/>
+            <w:rPr>
+              <w:rFonts w:asciiTheme="minorHAnsi" w:eastAsiaTheme="minorEastAsia" w:hAnsiTheme="minorHAnsi" w:cstheme="minorBidi"/>
+              <w:b w:val="0"/>
+            </w:rPr>
+          </w:pPr>
+          <w:hyperlink w:anchor="_Toc139915816" w:history="1">
+            <w:r>
+              <w:rPr>
+                <w:rStyle w:val="Hyperlink"/>
+                <w:b w:val="0"/>
+              </w:rPr>
+              <w:t>DAFTAR GAMBAR</w:t>
+            </w:r>
+            <w:r>
+              <w:rPr>
+                <w:b w:val="0"/>
+                <w:webHidden/>
+              </w:rPr>
+              <w:tab/>
+            </w:r>
+            <w:r>
+              <w:rPr>
+                <w:b w:val="0"/>
+                <w:webHidden/>
+              </w:rPr>
+              <w:fldChar w:fldCharType="begin"/>
+            </w:r>
+            <w:r>
+              <w:rPr>
+                <w:b w:val="0"/>
+                <w:webHidden/>
+              </w:rPr>
+              <w:instrText xml:space="preserve"> PAGEREF _Toc139915816 \h </w:instrText>
+            </w:r>
+            <w:r>
+              <w:rPr>
+                <w:b w:val="0"/>
+                <w:webHidden/>
+              </w:rPr>
+            </w:r>
+            <w:r>
+              <w:rPr>
+                <w:b w:val="0"/>
+                <w:webHidden/>
+              </w:rPr>
+              <w:fldChar w:fldCharType="separate"/>
+            </w:r>
+            <w:r>
+              <w:rPr>
+                <w:b w:val="0"/>
+                <w:webHidden/>
+              </w:rPr>
+              <w:t>iv</w:t>
+            </w:r>
+            <w:r>
+              <w:rPr>
+                <w:b w:val="0"/>
+                <w:webHidden/>
+              </w:rPr>
+              <w:fldChar w:fldCharType="end"/>
+            </w:r>
+          </w:hyperlink>
+        </w:p>
+        <w:p>
+          <w:pPr>
+            <w:pStyle w:val="TOC1"/>
+            <w:rPr>
+              <w:rFonts w:asciiTheme="minorHAnsi" w:eastAsiaTheme="minorEastAsia" w:hAnsiTheme="minorHAnsi" w:cstheme="minorBidi"/>
+              <w:b w:val="0"/>
+            </w:rPr>
+          </w:pPr>
+          <w:hyperlink w:anchor="_Toc139915817" w:history="1">
+            <w:r>
+              <w:rPr>
+                <w:rStyle w:val="Hyperlink"/>
+                <w:b w:val="0"/>
+              </w:rPr>
+              <w:t>DAFTAR LAMPIRAN</w:t>
+            </w:r>
+            <w:r>
+              <w:rPr>
+                <w:b w:val="0"/>
+                <w:webHidden/>
+              </w:rPr>
+              <w:tab/>
+            </w:r>
+            <w:r>
+              <w:rPr>
+                <w:b w:val="0"/>
+                <w:webHidden/>
+              </w:rPr>
+              <w:fldChar w:fldCharType="begin"/>
+            </w:r>
+            <w:r>
+              <w:rPr>
+                <w:b w:val="0"/>
+                <w:webHidden/>
+              </w:rPr>
+              <w:instrText xml:space="preserve"> PAGEREF _Toc139915817 \h </w:instrText>
+            </w:r>
+            <w:r>
+              <w:rPr>
+                <w:b w:val="0"/>
+                <w:webHidden/>
+              </w:rPr>
+            </w:r>
+            <w:r>
+              <w:rPr>
+                <w:b w:val="0"/>
+                <w:webHidden/>
+              </w:rPr>
+              <w:fldChar w:fldCharType="separate"/>
+            </w:r>
+            <w:r>
+              <w:rPr>
+                <w:b w:val="0"/>
+                <w:webHidden/>
+              </w:rPr>
+              <w:t>v</w:t>
+            </w:r>
+            <w:r>
+              <w:rPr>
+                <w:b w:val="0"/>
+                <w:webHidden/>
+              </w:rPr>
+              <w:fldChar w:fldCharType="end"/>
+            </w:r>
+          </w:hyperlink>
+        </w:p>
+        <w:p>
+          <w:pPr>
+            <w:pStyle w:val="TOC1"/>
+            <w:rPr>
+              <w:rFonts w:asciiTheme="minorHAnsi" w:eastAsiaTheme="minorEastAsia" w:hAnsiTheme="minorHAnsi" w:cstheme="minorBidi"/>
+              <w:b w:val="0"/>
+            </w:rPr>
+          </w:pPr>
+          <w:hyperlink w:anchor="_Toc139915818" w:history="1">
+            <w:r>
+              <w:rPr>
+                <w:rStyle w:val="Hyperlink"/>
+                <w:b w:val="0"/>
+              </w:rPr>
+              <w:t>DAFTAR SIMBOL</w:t>
+            </w:r>
+            <w:r>
+              <w:rPr>
+                <w:b w:val="0"/>
+                <w:webHidden/>
+              </w:rPr>
+              <w:tab/>
+            </w:r>
+            <w:r>
+              <w:rPr>
+                <w:b w:val="0"/>
+                <w:webHidden/>
+              </w:rPr>
+              <w:fldChar w:fldCharType="begin"/>
+            </w:r>
+            <w:r>
+              <w:rPr>
+                <w:b w:val="0"/>
+                <w:webHidden/>
+              </w:rPr>
+              <w:instrText xml:space="preserve"> PAGEREF _Toc139915818 \h </w:instrText>
+            </w:r>
+            <w:r>
+              <w:rPr>
+                <w:b w:val="0"/>
+                <w:webHidden/>
+              </w:rPr>
+            </w:r>
+            <w:r>
+              <w:rPr>
+                <w:b w:val="0"/>
+                <w:webHidden/>
+              </w:rPr>
+              <w:fldChar w:fldCharType="separate"/>
+            </w:r>
+            <w:r>
+              <w:rPr>
+                <w:b w:val="0"/>
+                <w:webHidden/>
+              </w:rPr>
+              <w:t>vi</w:t>
+            </w:r>
+            <w:r>
+              <w:rPr>
+                <w:b w:val="0"/>
+                <w:webHidden/>
+              </w:rPr>
+              <w:fldChar w:fldCharType="end"/>
+            </w:r>
+          </w:hyperlink>
+        </w:p>
+        <w:p>
+          <w:r>
+            <w:rPr>
+              <w:bCs/>
+              <w:noProof/>
+            </w:rPr>
+            <w:fldChar w:fldCharType="end"/>
+          </w:r>
+        </w:p>
+      </w:sdtContent>
+    </w:sdt>
+    <w:p>
+      <w:pPr>
         <w:spacing w:line="240" w:lineRule="auto"/>
-        <w:ind w:firstLine="720"/>
-        <w:rPr>
-          <w:rFonts w:ascii="Times New Roman" w:hAnsi="Times New Roman" w:cs="Times New Roman"/>
-          <w:sz w:val="24"/>
-          <w:szCs w:val="24"/>
-        </w:rPr>
-      </w:pPr>
-      <w:bookmarkStart w:id="0" w:name="_GoBack"/>
-      <w:bookmarkEnd w:id="0"/>
+        <w:rPr>
+          <w:rFonts w:ascii="Times New Roman" w:hAnsi="Times New Roman" w:cs="Times New Roman"/>
+          <w:sz w:val="24"/>
+          <w:szCs w:val="24"/>
+        </w:rPr>
+      </w:pPr>
+      <w:r>
+        <w:rPr>
+          <w:rFonts w:ascii="Times New Roman" w:hAnsi="Times New Roman" w:cs="Times New Roman"/>
+          <w:sz w:val="24"/>
+          <w:szCs w:val="24"/>
+        </w:rPr>
+        <w:br w:type="page"/>
+      </w:r>
+    </w:p>
+    <w:p>
+      <w:pPr>
+        <w:pStyle w:val="Heading1"/>
+        <w:jc w:val="center"/>
+        <w:rPr>
+          <w:rFonts w:ascii="Times New Roman" w:hAnsi="Times New Roman" w:cs="Times New Roman"/>
+          <w:b/>
+          <w:sz w:val="24"/>
+          <w:szCs w:val="24"/>
+        </w:rPr>
+      </w:pPr>
+      <w:bookmarkStart w:id="2" w:name="_Toc139915816"/>
+      <w:r>
+        <w:rPr>
+          <w:rFonts w:ascii="Times New Roman" w:hAnsi="Times New Roman" w:cs="Times New Roman"/>
+          <w:b/>
+          <w:color w:val="auto"/>
+          <w:sz w:val="28"/>
+          <w:szCs w:val="28"/>
+        </w:rPr>
+        <w:lastRenderedPageBreak/>
+        <w:t xml:space="preserve">DAFTAR </w:t>
+      </w:r>
+      <w:r>
+        <w:rPr>
+          <w:rFonts w:ascii="Times New Roman" w:hAnsi="Times New Roman" w:cs="Times New Roman"/>
+          <w:b/>
+          <w:color w:val="auto"/>
+          <w:sz w:val="28"/>
+          <w:szCs w:val="28"/>
+        </w:rPr>
+        <w:t>GAMBAR</w:t>
+      </w:r>
+      <w:bookmarkEnd w:id="2"/>
+    </w:p>
+    <w:p>
+      <w:pPr>
+        <w:spacing w:line="240" w:lineRule="auto"/>
+        <w:rPr>
+          <w:rFonts w:ascii="Times New Roman" w:hAnsi="Times New Roman" w:cs="Times New Roman"/>
+          <w:sz w:val="24"/>
+          <w:szCs w:val="24"/>
+        </w:rPr>
+      </w:pPr>
+    </w:p>
+    <w:p>
+      <w:pPr>
+        <w:rPr>
+          <w:rFonts w:ascii="Times New Roman" w:hAnsi="Times New Roman" w:cs="Times New Roman"/>
+          <w:sz w:val="24"/>
+          <w:szCs w:val="24"/>
+        </w:rPr>
+      </w:pPr>
+      <w:r>
+        <w:rPr>
+          <w:rFonts w:ascii="Times New Roman" w:hAnsi="Times New Roman" w:cs="Times New Roman"/>
+          <w:sz w:val="24"/>
+          <w:szCs w:val="24"/>
+        </w:rPr>
+        <w:br w:type="page"/>
+      </w:r>
+    </w:p>
+    <w:p>
+      <w:pPr>
+        <w:pStyle w:val="Heading1"/>
+        <w:jc w:val="center"/>
+        <w:rPr>
+          <w:rFonts w:ascii="Times New Roman" w:hAnsi="Times New Roman" w:cs="Times New Roman"/>
+          <w:b/>
+          <w:sz w:val="24"/>
+          <w:szCs w:val="24"/>
+        </w:rPr>
+      </w:pPr>
+      <w:bookmarkStart w:id="3" w:name="_Toc139915817"/>
+      <w:r>
+        <w:rPr>
+          <w:rFonts w:ascii="Times New Roman" w:hAnsi="Times New Roman" w:cs="Times New Roman"/>
+          <w:b/>
+          <w:color w:val="auto"/>
+          <w:sz w:val="28"/>
+          <w:szCs w:val="28"/>
+        </w:rPr>
+        <w:lastRenderedPageBreak/>
+        <w:t xml:space="preserve">DAFTAR </w:t>
+      </w:r>
+      <w:r>
+        <w:rPr>
+          <w:rFonts w:ascii="Times New Roman" w:hAnsi="Times New Roman" w:cs="Times New Roman"/>
+          <w:b/>
+          <w:color w:val="auto"/>
+          <w:sz w:val="28"/>
+          <w:szCs w:val="28"/>
+        </w:rPr>
+        <w:t>LAMPIRAN</w:t>
+      </w:r>
+      <w:bookmarkEnd w:id="3"/>
+    </w:p>
+    <w:p>
+      <w:pPr>
+        <w:spacing w:line="240" w:lineRule="auto"/>
+        <w:rPr>
+          <w:rFonts w:ascii="Times New Roman" w:hAnsi="Times New Roman" w:cs="Times New Roman"/>
+          <w:sz w:val="24"/>
+          <w:szCs w:val="24"/>
+        </w:rPr>
+      </w:pPr>
+    </w:p>
+    <w:p>
+      <w:pPr>
+        <w:rPr>
+          <w:rFonts w:ascii="Times New Roman" w:hAnsi="Times New Roman" w:cs="Times New Roman"/>
+          <w:sz w:val="24"/>
+          <w:szCs w:val="24"/>
+        </w:rPr>
+      </w:pPr>
+      <w:r>
+        <w:rPr>
+          <w:rFonts w:ascii="Times New Roman" w:hAnsi="Times New Roman" w:cs="Times New Roman"/>
+          <w:sz w:val="24"/>
+          <w:szCs w:val="24"/>
+        </w:rPr>
+        <w:br w:type="page"/>
+      </w:r>
+    </w:p>
+    <w:p>
+      <w:pPr>
+        <w:pStyle w:val="Heading1"/>
+        <w:jc w:val="center"/>
+        <w:rPr>
+          <w:rFonts w:ascii="Times New Roman" w:hAnsi="Times New Roman" w:cs="Times New Roman"/>
+          <w:b/>
+          <w:sz w:val="24"/>
+          <w:szCs w:val="24"/>
+        </w:rPr>
+      </w:pPr>
+      <w:bookmarkStart w:id="4" w:name="_Toc139915818"/>
+      <w:r>
+        <w:rPr>
+          <w:rFonts w:ascii="Times New Roman" w:hAnsi="Times New Roman" w:cs="Times New Roman"/>
+          <w:b/>
+          <w:color w:val="auto"/>
+          <w:sz w:val="28"/>
+          <w:szCs w:val="28"/>
+        </w:rPr>
+        <w:lastRenderedPageBreak/>
+        <w:t xml:space="preserve">DAFTAR </w:t>
+      </w:r>
+      <w:r>
+        <w:rPr>
+          <w:rFonts w:ascii="Times New Roman" w:hAnsi="Times New Roman" w:cs="Times New Roman"/>
+          <w:b/>
+          <w:color w:val="auto"/>
+          <w:sz w:val="28"/>
+          <w:szCs w:val="28"/>
+        </w:rPr>
+        <w:t>SIMBOL</w:t>
+      </w:r>
+      <w:bookmarkEnd w:id="4"/>
+    </w:p>
+    <w:p>
+      <w:pPr>
+        <w:spacing w:line="240" w:lineRule="auto"/>
+        <w:rPr>
+          <w:rFonts w:ascii="Times New Roman" w:hAnsi="Times New Roman" w:cs="Times New Roman"/>
+          <w:sz w:val="24"/>
+          <w:szCs w:val="24"/>
+        </w:rPr>
+      </w:pPr>
+    </w:p>
+    <w:p>
+      <w:pPr>
+        <w:spacing w:line="240" w:lineRule="auto"/>
+        <w:rPr>
+          <w:rFonts w:ascii="Times New Roman" w:hAnsi="Times New Roman" w:cs="Times New Roman"/>
+          <w:sz w:val="24"/>
+          <w:szCs w:val="24"/>
+        </w:rPr>
+      </w:pPr>
+    </w:p>
+    <w:p>
+      <w:pPr>
+        <w:spacing w:line="240" w:lineRule="auto"/>
+        <w:rPr>
+          <w:rFonts w:ascii="Times New Roman" w:hAnsi="Times New Roman" w:cs="Times New Roman"/>
+          <w:sz w:val="24"/>
+          <w:szCs w:val="24"/>
+        </w:rPr>
+        <w:sectPr>
+          <w:footerReference w:type="default" r:id="rId9"/>
+          <w:pgSz w:w="11907" w:h="16839" w:code="9"/>
+          <w:pgMar w:top="2268" w:right="1701" w:bottom="1701" w:left="2268" w:header="708" w:footer="708" w:gutter="0"/>
+          <w:pgNumType w:fmt="lowerRoman" w:start="1"/>
+          <w:cols w:space="708"/>
+          <w:docGrid w:linePitch="360"/>
+        </w:sectPr>
+      </w:pPr>
+    </w:p>
+    <w:p>
+      <w:pPr>
+        <w:spacing w:line="240" w:lineRule="auto"/>
+        <w:jc w:val="center"/>
+        <w:rPr>
+          <w:rFonts w:ascii="Times New Roman" w:hAnsi="Times New Roman" w:cs="Times New Roman"/>
+          <w:sz w:val="24"/>
+          <w:szCs w:val="24"/>
+        </w:rPr>
+      </w:pPr>
+      <w:bookmarkStart w:id="5" w:name="_GoBack"/>
+      <w:bookmarkEnd w:id="5"/>
     </w:p>
     <w:sectPr>
-      <w:footerReference w:type="default" r:id="rId8"/>
+      <w:footerReference w:type="default" r:id="rId10"/>
       <w:pgSz w:w="11907" w:h="16839" w:code="9"/>
       <w:pgMar w:top="2268" w:right="1701" w:bottom="1701" w:left="2268" w:header="708" w:footer="708" w:gutter="0"/>
-      <w:pgNumType w:fmt="lowerRoman" w:start="1"/>
+      <w:pgNumType w:start="1"/>
       <w:cols w:space="708"/>
       <w:docGrid w:linePitch="360"/>
     </w:sectPr>
@@ -1252,7 +1862,55 @@
           <w:rPr>
             <w:noProof/>
           </w:rPr>
-          <w:t>iii</w:t>
+          <w:t>vi</w:t>
+        </w:r>
+        <w:r>
+          <w:rPr>
+            <w:noProof/>
+          </w:rPr>
+          <w:fldChar w:fldCharType="end"/>
+        </w:r>
+      </w:p>
+    </w:sdtContent>
+  </w:sdt>
+</w:ftr>
+</file>
+
+<file path=word/footer2.xml><?xml version="1.0" encoding="utf-8"?>
+<w:ftr xmlns:wpc="http://schemas.microsoft.com/office/word/2010/wordprocessingCanvas" xmlns:mc="http://schemas.openxmlformats.org/markup-compatibility/2006" xmlns:o="urn:schemas-microsoft-com:office:office" xmlns:r="http://schemas.openxmlformats.org/officeDocument/2006/relationships" xmlns:m="http://schemas.openxmlformats.org/officeDocument/2006/math" xmlns:v="urn:schemas-microsoft-com:vml" xmlns:wp14="http://schemas.microsoft.com/office/word/2010/wordprocessingDrawing" xmlns:wp="http://schemas.openxmlformats.org/drawingml/2006/wordprocessingDrawing" xmlns:w10="urn:schemas-microsoft-com:office:word" xmlns:w="http://schemas.openxmlformats.org/wordprocessingml/2006/main" xmlns:w14="http://schemas.microsoft.com/office/word/2010/wordml" xmlns:w15="http://schemas.microsoft.com/office/word/2012/wordml" xmlns:wpg="http://schemas.microsoft.com/office/word/2010/wordprocessingGroup" xmlns:wpi="http://schemas.microsoft.com/office/word/2010/wordprocessingInk" xmlns:wne="http://schemas.microsoft.com/office/word/2006/wordml" xmlns:wps="http://schemas.microsoft.com/office/word/2010/wordprocessingShape" mc:Ignorable="w14 w15 wp14">
+  <w:sdt>
+    <w:sdtPr>
+      <w:id w:val="2123039024"/>
+      <w:docPartObj>
+        <w:docPartGallery w:val="Page Numbers (Bottom of Page)"/>
+        <w:docPartUnique/>
+      </w:docPartObj>
+    </w:sdtPr>
+    <w:sdtEndPr>
+      <w:rPr>
+        <w:noProof/>
+      </w:rPr>
+    </w:sdtEndPr>
+    <w:sdtContent>
+      <w:p>
+        <w:pPr>
+          <w:pStyle w:val="Footer"/>
+          <w:jc w:val="center"/>
+        </w:pPr>
+        <w:r>
+          <w:fldChar w:fldCharType="begin"/>
+        </w:r>
+        <w:r>
+          <w:instrText xml:space="preserve"> PAGE   \* MERGEFORMAT </w:instrText>
+        </w:r>
+        <w:r>
+          <w:fldChar w:fldCharType="separate"/>
+        </w:r>
+        <w:r>
+          <w:rPr>
+            <w:noProof/>
+          </w:rPr>
+          <w:t>1</w:t>
         </w:r>
         <w:r>
           <w:rPr>
@@ -1868,6 +2526,27 @@
     <w:name w:val="Normal"/>
     <w:qFormat/>
   </w:style>
+  <w:style w:type="paragraph" w:styleId="Heading1">
+    <w:name w:val="heading 1"/>
+    <w:basedOn w:val="Normal"/>
+    <w:next w:val="Normal"/>
+    <w:link w:val="Heading1Char"/>
+    <w:uiPriority w:val="9"/>
+    <w:qFormat/>
+    <w:rsid w:val="00463B32"/>
+    <w:pPr>
+      <w:keepNext/>
+      <w:keepLines/>
+      <w:spacing w:before="240" w:after="0"/>
+      <w:outlineLvl w:val="0"/>
+    </w:pPr>
+    <w:rPr>
+      <w:rFonts w:asciiTheme="majorHAnsi" w:eastAsiaTheme="majorEastAsia" w:hAnsiTheme="majorHAnsi" w:cstheme="majorBidi"/>
+      <w:color w:val="2E74B5" w:themeColor="accent1" w:themeShade="BF"/>
+      <w:sz w:val="32"/>
+      <w:szCs w:val="32"/>
+    </w:rPr>
+  </w:style>
   <w:style w:type="character" w:default="1" w:styleId="DefaultParagraphFont">
     <w:name w:val="Default Paragraph Font"/>
     <w:uiPriority w:val="1"/>
@@ -1949,6 +2628,62 @@
     <w:link w:val="Footer"/>
     <w:uiPriority w:val="99"/>
     <w:rsid w:val="00035D48"/>
+  </w:style>
+  <w:style w:type="character" w:customStyle="1" w:styleId="Heading1Char">
+    <w:name w:val="Heading 1 Char"/>
+    <w:basedOn w:val="DefaultParagraphFont"/>
+    <w:link w:val="Heading1"/>
+    <w:uiPriority w:val="9"/>
+    <w:rsid w:val="00463B32"/>
+    <w:rPr>
+      <w:rFonts w:asciiTheme="majorHAnsi" w:eastAsiaTheme="majorEastAsia" w:hAnsiTheme="majorHAnsi" w:cstheme="majorBidi"/>
+      <w:color w:val="2E74B5" w:themeColor="accent1" w:themeShade="BF"/>
+      <w:sz w:val="32"/>
+      <w:szCs w:val="32"/>
+    </w:rPr>
+  </w:style>
+  <w:style w:type="paragraph" w:styleId="TOCHeading">
+    <w:name w:val="TOC Heading"/>
+    <w:basedOn w:val="Heading1"/>
+    <w:next w:val="Normal"/>
+    <w:uiPriority w:val="39"/>
+    <w:unhideWhenUsed/>
+    <w:qFormat/>
+    <w:rsid w:val="00463B32"/>
+    <w:pPr>
+      <w:outlineLvl w:val="9"/>
+    </w:pPr>
+  </w:style>
+  <w:style w:type="paragraph" w:styleId="TOC1">
+    <w:name w:val="toc 1"/>
+    <w:basedOn w:val="Normal"/>
+    <w:next w:val="Normal"/>
+    <w:autoRedefine/>
+    <w:uiPriority w:val="39"/>
+    <w:unhideWhenUsed/>
+    <w:rsid w:val="00D67B73"/>
+    <w:pPr>
+      <w:tabs>
+        <w:tab w:val="right" w:leader="dot" w:pos="7928"/>
+      </w:tabs>
+      <w:spacing w:after="100"/>
+    </w:pPr>
+    <w:rPr>
+      <w:rFonts w:ascii="Times New Roman" w:hAnsi="Times New Roman" w:cs="Times New Roman"/>
+      <w:b/>
+      <w:noProof/>
+    </w:rPr>
+  </w:style>
+  <w:style w:type="character" w:styleId="Hyperlink">
+    <w:name w:val="Hyperlink"/>
+    <w:basedOn w:val="DefaultParagraphFont"/>
+    <w:uiPriority w:val="99"/>
+    <w:unhideWhenUsed/>
+    <w:rsid w:val="00B11F49"/>
+    <w:rPr>
+      <w:color w:val="0563C1" w:themeColor="hyperlink"/>
+      <w:u w:val="single"/>
+    </w:rPr>
   </w:style>
 </w:styles>
 </file>
@@ -2212,4 +2947,16 @@
     </a:ext>
   </a:extLst>
 </a:theme>
+</file>
+
+<file path=customXml/item1.xml><?xml version="1.0" encoding="utf-8"?>
+<b:Sources xmlns:b="http://schemas.openxmlformats.org/officeDocument/2006/bibliography" xmlns="http://schemas.openxmlformats.org/officeDocument/2006/bibliography" SelectedStyle="\APASixthEditionOfficeOnline.xsl" StyleName="APA" Version="6"/>
+</file>
+
+<file path=customXml/itemProps1.xml><?xml version="1.0" encoding="utf-8"?>
+<ds:datastoreItem xmlns:ds="http://schemas.openxmlformats.org/officeDocument/2006/customXml" ds:itemID="{9C454530-003F-41AE-BDE2-4461EA870822}">
+  <ds:schemaRefs>
+    <ds:schemaRef ds:uri="http://schemas.openxmlformats.org/officeDocument/2006/bibliography"/>
+  </ds:schemaRefs>
+</ds:datastoreItem>
 </file>
</xml_diff>